<commit_message>
Adding documentation about how to use SQLite databases in TileMill
</commit_message>
<xml_diff>
--- a/tutorials/TileMill Switzerland.docx
+++ b/tutorials/TileMill Switzerland.docx
@@ -13,13 +13,7 @@
         <w:rPr>
           <w:lang w:val="en-US"/>
         </w:rPr>
-        <w:t xml:space="preserve">In this document is showed how to </w:t>
-      </w:r>
-      <w:r>
-        <w:rPr>
-          <w:lang w:val="en-US"/>
-        </w:rPr>
-        <w:t xml:space="preserve">use </w:t>
+        <w:t xml:space="preserve">In this document is showed how to use </w:t>
       </w:r>
       <w:proofErr w:type="spellStart"/>
       <w:r>
@@ -99,13 +93,7 @@
         <w:rPr>
           <w:lang w:val="en-US"/>
         </w:rPr>
-        <w:t xml:space="preserve"> reference. It is</w:t>
-      </w:r>
-      <w:r>
-        <w:rPr>
-          <w:lang w:val="en-US"/>
-        </w:rPr>
-        <w:t xml:space="preserve"> accessible by clicking the {} </w:t>
+        <w:t xml:space="preserve"> reference. It is accessible by clicking the {} </w:t>
       </w:r>
       <w:r>
         <w:rPr>
@@ -141,21 +129,7 @@
             <w:rStyle w:val="Hipervnculo"/>
             <w:lang w:val="en-US"/>
           </w:rPr>
-          <w:t xml:space="preserve"> referenc</w:t>
-        </w:r>
-        <w:r>
-          <w:rPr>
-            <w:rStyle w:val="Hipervnculo"/>
-            <w:lang w:val="en-US"/>
-          </w:rPr>
-          <w:t>e</w:t>
-        </w:r>
-        <w:r>
-          <w:rPr>
-            <w:rStyle w:val="Hipervnculo"/>
-            <w:lang w:val="en-US"/>
-          </w:rPr>
-          <w:t xml:space="preserve"> by </w:t>
+          <w:t xml:space="preserve"> reference by </w:t>
         </w:r>
         <w:proofErr w:type="spellStart"/>
         <w:r>
@@ -249,7 +223,7 @@
       <w:r>
         <w:rPr>
           <w:noProof/>
-          <w:lang w:eastAsia="es-ES"/>
+          <w:lang w:val="en-US" w:eastAsia="es-ES"/>
         </w:rPr>
         <w:drawing>
           <wp:inline distT="0" distB="0" distL="0" distR="0">
@@ -309,6 +283,48 @@
         <w:rPr>
           <w:lang w:val="en-US"/>
         </w:rPr>
+        <w:t xml:space="preserve">Once we have added the </w:t>
+      </w:r>
+      <w:proofErr w:type="spellStart"/>
+      <w:r>
+        <w:rPr>
+          <w:lang w:val="en-US"/>
+        </w:rPr>
+        <w:t>datasource</w:t>
+      </w:r>
+      <w:proofErr w:type="spellEnd"/>
+      <w:r>
+        <w:rPr>
+          <w:lang w:val="en-US"/>
+        </w:rPr>
+        <w:t xml:space="preserve"> of the layer, we can choose if we want a style file to be generated by default. In this case, the style will be the necessary to show the data of the layer in the map. To do that, we press the “Save &amp; Style” button.</w:t>
+      </w:r>
+    </w:p>
+    <w:p>
+      <w:pPr>
+        <w:jc w:val="both"/>
+        <w:rPr>
+          <w:lang w:val="en-US"/>
+        </w:rPr>
+      </w:pPr>
+      <w:r>
+        <w:rPr>
+          <w:lang w:val="en-US"/>
+        </w:rPr>
+        <w:t>If we prefer to generate our own style, we just press the “Save” button.</w:t>
+      </w:r>
+    </w:p>
+    <w:p>
+      <w:pPr>
+        <w:jc w:val="both"/>
+        <w:rPr>
+          <w:lang w:val="en-US"/>
+        </w:rPr>
+      </w:pPr>
+      <w:r>
+        <w:rPr>
+          <w:lang w:val="en-US"/>
+        </w:rPr>
         <w:t>There are different kinds of layers, which will we treat</w:t>
       </w:r>
       <w:r>
@@ -370,6 +386,76 @@
           <w:lang w:val="en-US"/>
         </w:rPr>
         <w:t xml:space="preserve"> will be an example of polygon; and #streets will be an example of line.</w:t>
+      </w:r>
+    </w:p>
+    <w:p>
+      <w:pPr>
+        <w:jc w:val="both"/>
+        <w:rPr>
+          <w:lang w:val="en-US"/>
+        </w:rPr>
+      </w:pPr>
+      <w:r>
+        <w:rPr>
+          <w:lang w:val="en-US"/>
+        </w:rPr>
+        <w:t xml:space="preserve">A point is a single 'spot' in space. It has no dimension, i.e. no length, width, or height. Points are typically defined by a set of coordinates, also known as a coordinate </w:t>
+      </w:r>
+      <w:proofErr w:type="spellStart"/>
+      <w:r>
+        <w:rPr>
+          <w:lang w:val="en-US"/>
+        </w:rPr>
+        <w:t>tuple</w:t>
+      </w:r>
+      <w:proofErr w:type="spellEnd"/>
+      <w:r>
+        <w:rPr>
+          <w:lang w:val="en-US"/>
+        </w:rPr>
+        <w:t>.</w:t>
+      </w:r>
+    </w:p>
+    <w:p>
+      <w:pPr>
+        <w:jc w:val="both"/>
+        <w:rPr>
+          <w:lang w:val="en-US"/>
+        </w:rPr>
+      </w:pPr>
+      <w:r>
+        <w:rPr>
+          <w:lang w:val="en-US"/>
+        </w:rPr>
+        <w:t xml:space="preserve">A line is built of points. A sequence of points will form a line, or </w:t>
+      </w:r>
+      <w:proofErr w:type="spellStart"/>
+      <w:r>
+        <w:rPr>
+          <w:lang w:val="en-US"/>
+        </w:rPr>
+        <w:t>linestring</w:t>
+      </w:r>
+      <w:proofErr w:type="spellEnd"/>
+      <w:r>
+        <w:rPr>
+          <w:lang w:val="en-US"/>
+        </w:rPr>
+        <w:t>.</w:t>
+      </w:r>
+    </w:p>
+    <w:p>
+      <w:pPr>
+        <w:jc w:val="both"/>
+        <w:rPr>
+          <w:lang w:val="en-US"/>
+        </w:rPr>
+      </w:pPr>
+      <w:r>
+        <w:rPr>
+          <w:lang w:val="en-US"/>
+        </w:rPr>
+        <w:t>A polygon is similar to a line, except that its start and end points are the same. In effect, polygons are closed loops. Polygons form an area, and can have loops cut out of them.</w:t>
       </w:r>
     </w:p>
     <w:p>
@@ -389,6 +475,7 @@
         <w:rPr>
           <w:lang w:val="en-US"/>
         </w:rPr>
+        <w:lastRenderedPageBreak/>
         <w:t>linestring</w:t>
       </w:r>
       <w:proofErr w:type="spellEnd"/>
@@ -552,22 +639,12 @@
         <w:rPr>
           <w:lang w:val="en-US"/>
         </w:rPr>
-        <w:t xml:space="preserve">marker-fill: #FFFF00; </w:t>
-      </w:r>
-      <w:r>
-        <w:rPr>
-          <w:lang w:val="en-US"/>
-        </w:rPr>
-        <w:t xml:space="preserve">  </w:t>
+        <w:t xml:space="preserve">marker-fill: #FFFF00;   </w:t>
       </w:r>
     </w:p>
     <w:p>
       <w:pPr>
         <w:pStyle w:val="Prrafodelista"/>
-        <w:numPr>
-          <w:ilvl w:val="0"/>
-          <w:numId w:val="1"/>
-        </w:numPr>
         <w:jc w:val="both"/>
         <w:rPr>
           <w:lang w:val="en-US"/>
@@ -612,6 +689,1484 @@
           <w:lang w:val="en-US"/>
         </w:rPr>
       </w:pPr>
+    </w:p>
+    <w:p>
+      <w:pPr>
+        <w:rPr>
+          <w:lang w:val="en-US"/>
+        </w:rPr>
+      </w:pPr>
+      <w:r>
+        <w:rPr>
+          <w:lang w:val="en-US"/>
+        </w:rPr>
+        <w:br w:type="page"/>
+      </w:r>
+    </w:p>
+    <w:p>
+      <w:pPr>
+        <w:jc w:val="both"/>
+        <w:rPr>
+          <w:lang w:val="en-US"/>
+        </w:rPr>
+      </w:pPr>
+      <w:r>
+        <w:rPr>
+          <w:lang w:val="en-US"/>
+        </w:rPr>
+        <w:lastRenderedPageBreak/>
+        <w:t xml:space="preserve">We can also add a layer using a </w:t>
+      </w:r>
+      <w:proofErr w:type="spellStart"/>
+      <w:r>
+        <w:rPr>
+          <w:lang w:val="en-US"/>
+        </w:rPr>
+        <w:t>SQLite</w:t>
+      </w:r>
+      <w:proofErr w:type="spellEnd"/>
+      <w:r>
+        <w:rPr>
+          <w:lang w:val="en-US"/>
+        </w:rPr>
+        <w:t xml:space="preserve"> databases as geographic </w:t>
+      </w:r>
+      <w:proofErr w:type="spellStart"/>
+      <w:r>
+        <w:rPr>
+          <w:lang w:val="en-US"/>
+        </w:rPr>
+        <w:t>datasource</w:t>
+      </w:r>
+      <w:proofErr w:type="spellEnd"/>
+      <w:r>
+        <w:rPr>
+          <w:lang w:val="en-US"/>
+        </w:rPr>
+        <w:t>.</w:t>
+      </w:r>
+      <w:r>
+        <w:rPr>
+          <w:lang w:val="en-US"/>
+        </w:rPr>
+        <w:t xml:space="preserve"> </w:t>
+      </w:r>
+      <w:proofErr w:type="spellStart"/>
+      <w:r>
+        <w:rPr>
+          <w:lang w:val="en-US"/>
+        </w:rPr>
+        <w:t>SQLite</w:t>
+      </w:r>
+      <w:proofErr w:type="spellEnd"/>
+      <w:r>
+        <w:rPr>
+          <w:lang w:val="en-US"/>
+        </w:rPr>
+        <w:t xml:space="preserve"> files can be edited with any </w:t>
+      </w:r>
+      <w:proofErr w:type="spellStart"/>
+      <w:r>
+        <w:rPr>
+          <w:lang w:val="en-US"/>
+        </w:rPr>
+        <w:t>SQLite</w:t>
+      </w:r>
+      <w:proofErr w:type="spellEnd"/>
+      <w:r>
+        <w:rPr>
+          <w:lang w:val="en-US"/>
+        </w:rPr>
+        <w:t xml:space="preserve"> client, including free GIS tools like </w:t>
+      </w:r>
+      <w:hyperlink r:id="rId7" w:history="1">
+        <w:r>
+          <w:rPr>
+            <w:rStyle w:val="Hipervnculo"/>
+            <w:lang w:val="en-US"/>
+          </w:rPr>
+          <w:t>Qua</w:t>
+        </w:r>
+        <w:r>
+          <w:rPr>
+            <w:rStyle w:val="Hipervnculo"/>
+            <w:lang w:val="en-US"/>
+          </w:rPr>
+          <w:t>n</w:t>
+        </w:r>
+        <w:r>
+          <w:rPr>
+            <w:rStyle w:val="Hipervnculo"/>
+            <w:lang w:val="en-US"/>
+          </w:rPr>
+          <w:t>tum GIS</w:t>
+        </w:r>
+      </w:hyperlink>
+      <w:r>
+        <w:rPr>
+          <w:lang w:val="en-US"/>
+        </w:rPr>
+        <w:t>.</w:t>
+      </w:r>
+    </w:p>
+    <w:p>
+      <w:pPr>
+        <w:jc w:val="both"/>
+      </w:pPr>
+      <w:proofErr w:type="spellStart"/>
+      <w:r>
+        <w:t>SQLite</w:t>
+      </w:r>
+      <w:proofErr w:type="spellEnd"/>
+      <w:r>
+        <w:t xml:space="preserve"> files are </w:t>
+      </w:r>
+      <w:proofErr w:type="spellStart"/>
+      <w:r>
+        <w:t>an</w:t>
+      </w:r>
+      <w:proofErr w:type="spellEnd"/>
+      <w:r>
+        <w:t xml:space="preserve"> ideal </w:t>
+      </w:r>
+      <w:proofErr w:type="spellStart"/>
+      <w:r>
+        <w:t>alternative</w:t>
+      </w:r>
+      <w:proofErr w:type="spellEnd"/>
+      <w:r>
+        <w:t xml:space="preserve"> </w:t>
+      </w:r>
+      <w:proofErr w:type="spellStart"/>
+      <w:r>
+        <w:t>to</w:t>
+      </w:r>
+      <w:proofErr w:type="spellEnd"/>
+      <w:r>
+        <w:t xml:space="preserve"> </w:t>
+      </w:r>
+      <w:proofErr w:type="spellStart"/>
+      <w:r>
+        <w:t>shapefiles</w:t>
+      </w:r>
+      <w:proofErr w:type="spellEnd"/>
+      <w:r>
+        <w:t xml:space="preserve"> </w:t>
+      </w:r>
+      <w:proofErr w:type="spellStart"/>
+      <w:r>
+        <w:t>because</w:t>
+      </w:r>
+      <w:proofErr w:type="spellEnd"/>
+      <w:r>
+        <w:t xml:space="preserve"> </w:t>
+      </w:r>
+      <w:proofErr w:type="spellStart"/>
+      <w:r>
+        <w:t>they</w:t>
+      </w:r>
+      <w:proofErr w:type="spellEnd"/>
+      <w:r>
+        <w:t xml:space="preserve"> </w:t>
+      </w:r>
+      <w:proofErr w:type="spellStart"/>
+      <w:r>
+        <w:t>consist</w:t>
+      </w:r>
+      <w:proofErr w:type="spellEnd"/>
+      <w:r>
+        <w:t xml:space="preserve"> of </w:t>
+      </w:r>
+      <w:proofErr w:type="spellStart"/>
+      <w:r>
+        <w:t>just</w:t>
+      </w:r>
+      <w:proofErr w:type="spellEnd"/>
+      <w:r>
+        <w:t xml:space="preserve"> </w:t>
+      </w:r>
+      <w:proofErr w:type="spellStart"/>
+      <w:r>
+        <w:t>one</w:t>
+      </w:r>
+      <w:proofErr w:type="spellEnd"/>
+      <w:r>
+        <w:t xml:space="preserve"> </w:t>
+      </w:r>
+      <w:proofErr w:type="spellStart"/>
+      <w:r>
+        <w:t>file</w:t>
+      </w:r>
+      <w:proofErr w:type="spellEnd"/>
+      <w:r>
+        <w:t xml:space="preserve">, </w:t>
+      </w:r>
+      <w:proofErr w:type="spellStart"/>
+      <w:r>
+        <w:t>making</w:t>
+      </w:r>
+      <w:proofErr w:type="spellEnd"/>
+      <w:r>
+        <w:t xml:space="preserve"> </w:t>
+      </w:r>
+      <w:proofErr w:type="spellStart"/>
+      <w:r>
+        <w:t>them</w:t>
+      </w:r>
+      <w:proofErr w:type="spellEnd"/>
+      <w:r>
+        <w:t xml:space="preserve"> </w:t>
+      </w:r>
+      <w:proofErr w:type="spellStart"/>
+      <w:r>
+        <w:t>very</w:t>
+      </w:r>
+      <w:proofErr w:type="spellEnd"/>
+      <w:r>
+        <w:t xml:space="preserve"> </w:t>
+      </w:r>
+      <w:proofErr w:type="spellStart"/>
+      <w:r>
+        <w:t>easy</w:t>
+      </w:r>
+      <w:proofErr w:type="spellEnd"/>
+      <w:r>
+        <w:t xml:space="preserve"> </w:t>
+      </w:r>
+      <w:proofErr w:type="spellStart"/>
+      <w:r>
+        <w:t>to</w:t>
+      </w:r>
+      <w:proofErr w:type="spellEnd"/>
+      <w:r>
+        <w:t xml:space="preserve"> share, and </w:t>
+      </w:r>
+      <w:proofErr w:type="spellStart"/>
+      <w:r>
+        <w:t>just</w:t>
+      </w:r>
+      <w:proofErr w:type="spellEnd"/>
+      <w:r>
+        <w:t xml:space="preserve"> </w:t>
+      </w:r>
+      <w:proofErr w:type="spellStart"/>
+      <w:r>
+        <w:t>like</w:t>
+      </w:r>
+      <w:proofErr w:type="spellEnd"/>
+      <w:r>
+        <w:t xml:space="preserve"> </w:t>
+      </w:r>
+      <w:proofErr w:type="spellStart"/>
+      <w:r>
+        <w:t>shapefiles</w:t>
+      </w:r>
+      <w:proofErr w:type="spellEnd"/>
+      <w:r>
+        <w:t xml:space="preserve">, </w:t>
+      </w:r>
+      <w:proofErr w:type="spellStart"/>
+      <w:r>
+        <w:t>SQLite</w:t>
+      </w:r>
+      <w:proofErr w:type="spellEnd"/>
+      <w:r>
+        <w:t xml:space="preserve"> </w:t>
+      </w:r>
+      <w:proofErr w:type="spellStart"/>
+      <w:r>
+        <w:t>databases</w:t>
+      </w:r>
+      <w:proofErr w:type="spellEnd"/>
+      <w:r>
+        <w:t xml:space="preserve"> can </w:t>
+      </w:r>
+      <w:proofErr w:type="spellStart"/>
+      <w:r>
+        <w:t>store</w:t>
+      </w:r>
+      <w:proofErr w:type="spellEnd"/>
+      <w:r>
+        <w:t xml:space="preserve"> </w:t>
+      </w:r>
+      <w:proofErr w:type="spellStart"/>
+      <w:r>
+        <w:t>geographic</w:t>
+      </w:r>
+      <w:proofErr w:type="spellEnd"/>
+      <w:r>
+        <w:t xml:space="preserve"> </w:t>
+      </w:r>
+      <w:proofErr w:type="spellStart"/>
+      <w:r>
+        <w:t>features</w:t>
+      </w:r>
+      <w:proofErr w:type="spellEnd"/>
+      <w:r>
+        <w:t xml:space="preserve"> </w:t>
+      </w:r>
+      <w:proofErr w:type="spellStart"/>
+      <w:r>
+        <w:t>along</w:t>
+      </w:r>
+      <w:proofErr w:type="spellEnd"/>
+      <w:r>
+        <w:t xml:space="preserve"> </w:t>
+      </w:r>
+      <w:proofErr w:type="spellStart"/>
+      <w:r>
+        <w:t>with</w:t>
+      </w:r>
+      <w:proofErr w:type="spellEnd"/>
+      <w:r>
+        <w:t xml:space="preserve"> non-</w:t>
+      </w:r>
+      <w:proofErr w:type="spellStart"/>
+      <w:r>
+        <w:t>geographic</w:t>
+      </w:r>
+      <w:proofErr w:type="spellEnd"/>
+      <w:r>
+        <w:t xml:space="preserve"> </w:t>
+      </w:r>
+      <w:proofErr w:type="spellStart"/>
+      <w:r>
+        <w:t>attributes</w:t>
+      </w:r>
+      <w:proofErr w:type="spellEnd"/>
+      <w:r>
+        <w:t xml:space="preserve"> </w:t>
+      </w:r>
+      <w:proofErr w:type="spellStart"/>
+      <w:r>
+        <w:t>about</w:t>
+      </w:r>
+      <w:proofErr w:type="spellEnd"/>
+      <w:r>
+        <w:t xml:space="preserve"> </w:t>
+      </w:r>
+      <w:proofErr w:type="spellStart"/>
+      <w:r>
+        <w:t>those</w:t>
+      </w:r>
+      <w:proofErr w:type="spellEnd"/>
+      <w:r>
+        <w:t xml:space="preserve"> </w:t>
+      </w:r>
+      <w:proofErr w:type="spellStart"/>
+      <w:r>
+        <w:t>features</w:t>
+      </w:r>
+      <w:proofErr w:type="spellEnd"/>
+      <w:r>
+        <w:t>.</w:t>
+      </w:r>
+    </w:p>
+    <w:p>
+      <w:pPr>
+        <w:jc w:val="both"/>
+        <w:rPr>
+          <w:lang w:val="en-US"/>
+        </w:rPr>
+      </w:pPr>
+      <w:r>
+        <w:rPr>
+          <w:lang w:val="en-US"/>
+        </w:rPr>
+        <w:t xml:space="preserve">To create the </w:t>
+      </w:r>
+      <w:proofErr w:type="spellStart"/>
+      <w:r>
+        <w:rPr>
+          <w:lang w:val="en-US"/>
+        </w:rPr>
+        <w:t>SQLite</w:t>
+      </w:r>
+      <w:proofErr w:type="spellEnd"/>
+      <w:r>
+        <w:rPr>
+          <w:lang w:val="en-US"/>
+        </w:rPr>
+        <w:t xml:space="preserve"> database using Quantum GIS we need a </w:t>
+      </w:r>
+      <w:proofErr w:type="spellStart"/>
+      <w:r>
+        <w:rPr>
+          <w:lang w:val="en-US"/>
+        </w:rPr>
+        <w:t>shapefile</w:t>
+      </w:r>
+      <w:proofErr w:type="spellEnd"/>
+      <w:r>
+        <w:rPr>
+          <w:lang w:val="en-US"/>
+        </w:rPr>
+        <w:t xml:space="preserve"> with our data. For example, </w:t>
+      </w:r>
+      <w:r>
+        <w:rPr>
+          <w:lang w:val="en-US"/>
+        </w:rPr>
+        <w:t>to create a database with the streets in Switzerland we need a folder containing the .dbf, .</w:t>
+      </w:r>
+      <w:proofErr w:type="spellStart"/>
+      <w:r>
+        <w:rPr>
+          <w:lang w:val="en-US"/>
+        </w:rPr>
+        <w:t>prj</w:t>
+      </w:r>
+      <w:proofErr w:type="spellEnd"/>
+      <w:r>
+        <w:rPr>
+          <w:lang w:val="en-US"/>
+        </w:rPr>
+        <w:t>, .</w:t>
+      </w:r>
+      <w:proofErr w:type="spellStart"/>
+      <w:r>
+        <w:rPr>
+          <w:lang w:val="en-US"/>
+        </w:rPr>
+        <w:t>shp</w:t>
+      </w:r>
+      <w:proofErr w:type="spellEnd"/>
+      <w:r>
+        <w:rPr>
+          <w:lang w:val="en-US"/>
+        </w:rPr>
+        <w:t>, .xml and .</w:t>
+      </w:r>
+      <w:proofErr w:type="spellStart"/>
+      <w:r>
+        <w:rPr>
+          <w:lang w:val="en-US"/>
+        </w:rPr>
+        <w:t>shx</w:t>
+      </w:r>
+      <w:proofErr w:type="spellEnd"/>
+      <w:r>
+        <w:rPr>
+          <w:lang w:val="en-US"/>
+        </w:rPr>
+        <w:t xml:space="preserve"> files about the streets in Switzerland. Once we have our </w:t>
+      </w:r>
+      <w:proofErr w:type="spellStart"/>
+      <w:r>
+        <w:rPr>
+          <w:lang w:val="en-US"/>
+        </w:rPr>
+        <w:t>shapefile</w:t>
+      </w:r>
+      <w:proofErr w:type="spellEnd"/>
+      <w:r>
+        <w:rPr>
+          <w:lang w:val="en-US"/>
+        </w:rPr>
+        <w:t xml:space="preserve">, we just need to add the folder in Quantum GIS, just drag it to the </w:t>
+      </w:r>
+      <w:proofErr w:type="spellStart"/>
+      <w:r>
+        <w:rPr>
+          <w:lang w:val="en-US"/>
+        </w:rPr>
+        <w:t>Lyers</w:t>
+      </w:r>
+      <w:proofErr w:type="spellEnd"/>
+      <w:r>
+        <w:rPr>
+          <w:lang w:val="en-US"/>
+        </w:rPr>
+        <w:t xml:space="preserve"> window.</w:t>
+      </w:r>
+    </w:p>
+    <w:p>
+      <w:pPr>
+        <w:jc w:val="both"/>
+        <w:rPr>
+          <w:lang w:val="en-US"/>
+        </w:rPr>
+      </w:pPr>
+      <w:r>
+        <w:rPr>
+          <w:noProof/>
+          <w:lang w:val="en-US" w:eastAsia="es-ES"/>
+        </w:rPr>
+        <w:drawing>
+          <wp:inline distT="0" distB="0" distL="0" distR="0">
+            <wp:extent cx="5400040" cy="2798604"/>
+            <wp:effectExtent l="19050" t="0" r="0" b="0"/>
+            <wp:docPr id="3" name="Imagen 1" descr="C:\Users\usuario\Desktop\img tutorial\qgis1.jpg"/>
+            <wp:cNvGraphicFramePr>
+              <a:graphicFrameLocks xmlns:a="http://schemas.openxmlformats.org/drawingml/2006/main" noChangeAspect="1"/>
+            </wp:cNvGraphicFramePr>
+            <a:graphic xmlns:a="http://schemas.openxmlformats.org/drawingml/2006/main">
+              <a:graphicData uri="http://schemas.openxmlformats.org/drawingml/2006/picture">
+                <pic:pic xmlns:pic="http://schemas.openxmlformats.org/drawingml/2006/picture">
+                  <pic:nvPicPr>
+                    <pic:cNvPr id="0" name="Picture 1" descr="C:\Users\usuario\Desktop\img tutorial\qgis1.jpg"/>
+                    <pic:cNvPicPr>
+                      <a:picLocks noChangeAspect="1" noChangeArrowheads="1"/>
+                    </pic:cNvPicPr>
+                  </pic:nvPicPr>
+                  <pic:blipFill>
+                    <a:blip r:embed="rId8" cstate="print"/>
+                    <a:srcRect/>
+                    <a:stretch>
+                      <a:fillRect/>
+                    </a:stretch>
+                  </pic:blipFill>
+                  <pic:spPr bwMode="auto">
+                    <a:xfrm>
+                      <a:off x="0" y="0"/>
+                      <a:ext cx="5400040" cy="2798604"/>
+                    </a:xfrm>
+                    <a:prstGeom prst="rect">
+                      <a:avLst/>
+                    </a:prstGeom>
+                    <a:noFill/>
+                    <a:ln w="9525">
+                      <a:noFill/>
+                      <a:miter lim="800000"/>
+                      <a:headEnd/>
+                      <a:tailEnd/>
+                    </a:ln>
+                  </pic:spPr>
+                </pic:pic>
+              </a:graphicData>
+            </a:graphic>
+          </wp:inline>
+        </w:drawing>
+      </w:r>
+    </w:p>
+    <w:p>
+      <w:pPr>
+        <w:jc w:val="both"/>
+        <w:rPr>
+          <w:lang w:val="en-US"/>
+        </w:rPr>
+      </w:pPr>
+      <w:r>
+        <w:rPr>
+          <w:lang w:val="en-US"/>
+        </w:rPr>
+        <w:t>Right-click on our</w:t>
+      </w:r>
+      <w:r>
+        <w:rPr>
+          <w:lang w:val="en-US"/>
+        </w:rPr>
+        <w:t xml:space="preserve"> layer named </w:t>
+      </w:r>
+      <w:proofErr w:type="spellStart"/>
+      <w:r>
+        <w:rPr>
+          <w:lang w:val="en-US"/>
+        </w:rPr>
+        <w:t>Strassen</w:t>
+      </w:r>
+      <w:proofErr w:type="spellEnd"/>
+      <w:r>
+        <w:rPr>
+          <w:lang w:val="en-US"/>
+        </w:rPr>
+        <w:t xml:space="preserve"> </w:t>
+      </w:r>
+      <w:r>
+        <w:rPr>
+          <w:lang w:val="en-US"/>
+        </w:rPr>
+        <w:t>within the Layers </w:t>
+      </w:r>
+      <w:r>
+        <w:rPr>
+          <w:lang w:val="en-US"/>
+        </w:rPr>
+        <w:t>window and c</w:t>
+      </w:r>
+      <w:r>
+        <w:rPr>
+          <w:lang w:val="en-US"/>
+        </w:rPr>
+        <w:t>lick </w:t>
+      </w:r>
+      <w:r>
+        <w:rPr>
+          <w:lang w:val="en-US"/>
+        </w:rPr>
+        <w:t>“</w:t>
+      </w:r>
+      <w:r>
+        <w:rPr>
+          <w:lang w:val="en-US"/>
+        </w:rPr>
+        <w:t>Save As</w:t>
+      </w:r>
+      <w:r>
+        <w:rPr>
+          <w:lang w:val="en-US"/>
+        </w:rPr>
+        <w:t xml:space="preserve">…” </w:t>
+      </w:r>
+      <w:r>
+        <w:rPr>
+          <w:lang w:val="en-US"/>
+        </w:rPr>
+        <w:t>. Select </w:t>
+      </w:r>
+      <w:proofErr w:type="spellStart"/>
+      <w:r>
+        <w:rPr>
+          <w:lang w:val="en-US"/>
+        </w:rPr>
+        <w:t>SQLite</w:t>
+      </w:r>
+      <w:proofErr w:type="spellEnd"/>
+      <w:r>
+        <w:rPr>
+          <w:lang w:val="en-US"/>
+        </w:rPr>
+        <w:t> for the Format, and enter </w:t>
+      </w:r>
+      <w:r>
+        <w:rPr>
+          <w:lang w:val="en-US"/>
+        </w:rPr>
+        <w:t xml:space="preserve">the </w:t>
+      </w:r>
+      <w:r>
+        <w:rPr>
+          <w:lang w:val="en-US"/>
+        </w:rPr>
+        <w:t xml:space="preserve"> name. You can browse to select the directory to save the file. </w:t>
+      </w:r>
+    </w:p>
+    <w:p>
+      <w:pPr>
+        <w:jc w:val="both"/>
+        <w:rPr>
+          <w:lang w:val="en-US"/>
+        </w:rPr>
+      </w:pPr>
+      <w:r>
+        <w:rPr>
+          <w:lang w:val="en-US"/>
+        </w:rPr>
+        <w:t xml:space="preserve">Once in </w:t>
+      </w:r>
+      <w:proofErr w:type="spellStart"/>
+      <w:r>
+        <w:rPr>
+          <w:lang w:val="en-US"/>
+        </w:rPr>
+        <w:t>TileMill</w:t>
+      </w:r>
+      <w:proofErr w:type="spellEnd"/>
+      <w:r>
+        <w:rPr>
+          <w:lang w:val="en-US"/>
+        </w:rPr>
+        <w:t xml:space="preserve">, we click </w:t>
+      </w:r>
+      <w:r>
+        <w:rPr>
+          <w:lang w:val="en-US"/>
+        </w:rPr>
+        <w:t>“Add layer”</w:t>
+      </w:r>
+      <w:r>
+        <w:rPr>
+          <w:lang w:val="en-US"/>
+        </w:rPr>
+        <w:t xml:space="preserve"> and we change the add layer type to</w:t>
+      </w:r>
+      <w:r>
+        <w:rPr>
+          <w:lang w:val="en-US"/>
+        </w:rPr>
+        <w:t xml:space="preserve"> </w:t>
+      </w:r>
+      <w:proofErr w:type="spellStart"/>
+      <w:r>
+        <w:rPr>
+          <w:lang w:val="en-US"/>
+        </w:rPr>
+        <w:t>SQLite</w:t>
+      </w:r>
+      <w:proofErr w:type="spellEnd"/>
+      <w:r>
+        <w:rPr>
+          <w:lang w:val="en-US"/>
+        </w:rPr>
+        <w:t xml:space="preserve">. In </w:t>
+      </w:r>
+      <w:proofErr w:type="spellStart"/>
+      <w:r>
+        <w:rPr>
+          <w:lang w:val="en-US"/>
+        </w:rPr>
+        <w:t>datasource</w:t>
+      </w:r>
+      <w:proofErr w:type="spellEnd"/>
+      <w:r>
+        <w:rPr>
+          <w:lang w:val="en-US"/>
+        </w:rPr>
+        <w:t xml:space="preserve"> we have to add the .</w:t>
+      </w:r>
+      <w:proofErr w:type="spellStart"/>
+      <w:r>
+        <w:rPr>
+          <w:lang w:val="en-US"/>
+        </w:rPr>
+        <w:t>sqlite</w:t>
+      </w:r>
+      <w:proofErr w:type="spellEnd"/>
+      <w:r>
+        <w:rPr>
+          <w:lang w:val="en-US"/>
+        </w:rPr>
+        <w:t xml:space="preserve"> file we have just created.</w:t>
+      </w:r>
+    </w:p>
+    <w:p>
+      <w:pPr>
+        <w:jc w:val="both"/>
+        <w:rPr>
+          <w:lang w:val="en-US"/>
+        </w:rPr>
+      </w:pPr>
+      <w:r>
+        <w:rPr>
+          <w:noProof/>
+          <w:lang w:val="en-US" w:eastAsia="es-ES"/>
+        </w:rPr>
+        <w:lastRenderedPageBreak/>
+        <w:drawing>
+          <wp:inline distT="0" distB="0" distL="0" distR="0">
+            <wp:extent cx="5400040" cy="3407309"/>
+            <wp:effectExtent l="19050" t="0" r="0" b="0"/>
+            <wp:docPr id="4" name="Imagen 2" descr="C:\Users\usuario\Desktop\img tutorial\qgis2.jpg"/>
+            <wp:cNvGraphicFramePr>
+              <a:graphicFrameLocks xmlns:a="http://schemas.openxmlformats.org/drawingml/2006/main" noChangeAspect="1"/>
+            </wp:cNvGraphicFramePr>
+            <a:graphic xmlns:a="http://schemas.openxmlformats.org/drawingml/2006/main">
+              <a:graphicData uri="http://schemas.openxmlformats.org/drawingml/2006/picture">
+                <pic:pic xmlns:pic="http://schemas.openxmlformats.org/drawingml/2006/picture">
+                  <pic:nvPicPr>
+                    <pic:cNvPr id="0" name="Picture 2" descr="C:\Users\usuario\Desktop\img tutorial\qgis2.jpg"/>
+                    <pic:cNvPicPr>
+                      <a:picLocks noChangeAspect="1" noChangeArrowheads="1"/>
+                    </pic:cNvPicPr>
+                  </pic:nvPicPr>
+                  <pic:blipFill>
+                    <a:blip r:embed="rId9" cstate="print"/>
+                    <a:srcRect/>
+                    <a:stretch>
+                      <a:fillRect/>
+                    </a:stretch>
+                  </pic:blipFill>
+                  <pic:spPr bwMode="auto">
+                    <a:xfrm>
+                      <a:off x="0" y="0"/>
+                      <a:ext cx="5400040" cy="3407309"/>
+                    </a:xfrm>
+                    <a:prstGeom prst="rect">
+                      <a:avLst/>
+                    </a:prstGeom>
+                    <a:noFill/>
+                    <a:ln w="9525">
+                      <a:noFill/>
+                      <a:miter lim="800000"/>
+                      <a:headEnd/>
+                      <a:tailEnd/>
+                    </a:ln>
+                  </pic:spPr>
+                </pic:pic>
+              </a:graphicData>
+            </a:graphic>
+          </wp:inline>
+        </w:drawing>
+      </w:r>
+    </w:p>
+    <w:p>
+      <w:pPr>
+        <w:jc w:val="both"/>
+        <w:rPr>
+          <w:lang w:val="en-US"/>
+        </w:rPr>
+      </w:pPr>
+      <w:r>
+        <w:rPr>
+          <w:lang w:val="en-US"/>
+        </w:rPr>
+        <w:t xml:space="preserve">For the Table or </w:t>
+      </w:r>
+      <w:proofErr w:type="spellStart"/>
+      <w:r>
+        <w:rPr>
+          <w:lang w:val="en-US"/>
+        </w:rPr>
+        <w:t>subquery</w:t>
+      </w:r>
+      <w:proofErr w:type="spellEnd"/>
+      <w:r>
+        <w:rPr>
+          <w:lang w:val="en-US"/>
+        </w:rPr>
+        <w:t> field, enter </w:t>
+      </w:r>
+      <w:r>
+        <w:rPr>
+          <w:lang w:val="en-US"/>
+        </w:rPr>
+        <w:t>(</w:t>
+      </w:r>
+      <w:r>
+        <w:rPr>
+          <w:lang w:val="en-US"/>
+        </w:rPr>
+        <w:t xml:space="preserve">SELECT * from </w:t>
+      </w:r>
+      <w:r>
+        <w:rPr>
+          <w:lang w:val="en-US"/>
+        </w:rPr>
+        <w:t>streets</w:t>
+      </w:r>
+      <w:r>
+        <w:rPr>
+          <w:lang w:val="en-US"/>
+        </w:rPr>
+        <w:t>). This is a query to select the data from table </w:t>
+      </w:r>
+      <w:r>
+        <w:rPr>
+          <w:lang w:val="en-US"/>
+        </w:rPr>
+        <w:t>streets</w:t>
+      </w:r>
+      <w:r>
+        <w:rPr>
+          <w:lang w:val="en-US"/>
+        </w:rPr>
+        <w:t xml:space="preserve"> within your </w:t>
+      </w:r>
+      <w:proofErr w:type="spellStart"/>
+      <w:r>
+        <w:rPr>
+          <w:lang w:val="en-US"/>
+        </w:rPr>
+        <w:t>SQLite</w:t>
+      </w:r>
+      <w:proofErr w:type="spellEnd"/>
+      <w:r>
+        <w:rPr>
+          <w:lang w:val="en-US"/>
+        </w:rPr>
+        <w:t xml:space="preserve"> database. This field acts as a </w:t>
+      </w:r>
+      <w:proofErr w:type="spellStart"/>
+      <w:r>
+        <w:rPr>
+          <w:lang w:val="en-US"/>
+        </w:rPr>
+        <w:t>subquery</w:t>
+      </w:r>
+      <w:proofErr w:type="spellEnd"/>
+      <w:r>
+        <w:rPr>
+          <w:lang w:val="en-US"/>
+        </w:rPr>
+        <w:t xml:space="preserve"> so the information must be entered in a </w:t>
+      </w:r>
+      <w:proofErr w:type="spellStart"/>
+      <w:r>
+        <w:rPr>
+          <w:lang w:val="en-US"/>
+        </w:rPr>
+        <w:t>subquery</w:t>
+      </w:r>
+      <w:proofErr w:type="spellEnd"/>
+      <w:r>
+        <w:rPr>
+          <w:lang w:val="en-US"/>
+        </w:rPr>
+        <w:t xml:space="preserve"> fashion. </w:t>
+      </w:r>
+    </w:p>
+    <w:p>
+      <w:pPr>
+        <w:jc w:val="both"/>
+        <w:rPr>
+          <w:lang w:val="en-US"/>
+        </w:rPr>
+      </w:pPr>
+      <w:r>
+        <w:rPr>
+          <w:lang w:val="en-US"/>
+        </w:rPr>
+        <w:t>Select the Spatial Reference System (SRS) for your feature. This will be the pr</w:t>
+      </w:r>
+      <w:r>
+        <w:rPr>
+          <w:lang w:val="en-US"/>
+        </w:rPr>
+        <w:t>ojection your data is</w:t>
+      </w:r>
+      <w:r>
+        <w:rPr>
+          <w:lang w:val="en-US"/>
+        </w:rPr>
+        <w:t xml:space="preserve">. </w:t>
+      </w:r>
+      <w:proofErr w:type="spellStart"/>
+      <w:r>
+        <w:rPr>
+          <w:lang w:val="en-US"/>
+        </w:rPr>
+        <w:t>TileMill</w:t>
+      </w:r>
+      <w:proofErr w:type="spellEnd"/>
+      <w:r>
+        <w:rPr>
+          <w:lang w:val="en-US"/>
+        </w:rPr>
+        <w:t xml:space="preserve"> can often </w:t>
+      </w:r>
+      <w:proofErr w:type="spellStart"/>
+      <w:r>
+        <w:rPr>
+          <w:lang w:val="en-US"/>
+        </w:rPr>
+        <w:t>autodetect</w:t>
+      </w:r>
+      <w:proofErr w:type="spellEnd"/>
+      <w:r>
+        <w:rPr>
+          <w:lang w:val="en-US"/>
+        </w:rPr>
+        <w:t xml:space="preserve"> this value.</w:t>
+      </w:r>
+      <w:r>
+        <w:rPr>
+          <w:lang w:val="en-US"/>
+        </w:rPr>
+        <w:t xml:space="preserve"> But it can also be obtained from </w:t>
+      </w:r>
+      <w:hyperlink r:id="rId10" w:history="1">
+        <w:r>
+          <w:rPr>
+            <w:rStyle w:val="Hipervnculo"/>
+            <w:lang w:val="en-US"/>
+          </w:rPr>
+          <w:t>here</w:t>
+        </w:r>
+      </w:hyperlink>
+      <w:r>
+        <w:rPr>
+          <w:lang w:val="en-US"/>
+        </w:rPr>
+        <w:t>.</w:t>
+      </w:r>
+    </w:p>
+    <w:p>
+      <w:pPr>
+        <w:jc w:val="both"/>
+        <w:rPr>
+          <w:lang w:val="en-US"/>
+        </w:rPr>
+      </w:pPr>
+      <w:r>
+        <w:rPr>
+          <w:lang w:val="en-US"/>
+        </w:rPr>
+        <w:t>At this point, you can already c</w:t>
+      </w:r>
+      <w:r>
+        <w:rPr>
+          <w:lang w:val="en-US"/>
+        </w:rPr>
+        <w:t>lick </w:t>
+      </w:r>
+      <w:r>
+        <w:rPr>
+          <w:lang w:val="en-US"/>
+        </w:rPr>
+        <w:t>the “Save &amp;</w:t>
+      </w:r>
+      <w:r>
+        <w:rPr>
+          <w:lang w:val="en-US"/>
+        </w:rPr>
+        <w:t xml:space="preserve"> Style</w:t>
+      </w:r>
+      <w:r>
+        <w:rPr>
+          <w:lang w:val="en-US"/>
+        </w:rPr>
+        <w:t>”</w:t>
+      </w:r>
+      <w:r>
+        <w:rPr>
+          <w:lang w:val="en-US"/>
+        </w:rPr>
+        <w:t xml:space="preserve"> to add your layer with the default </w:t>
+      </w:r>
+      <w:proofErr w:type="spellStart"/>
+      <w:r>
+        <w:rPr>
+          <w:lang w:val="en-US"/>
+        </w:rPr>
+        <w:t>CartoCSS</w:t>
+      </w:r>
+      <w:proofErr w:type="spellEnd"/>
+      <w:r>
+        <w:rPr>
+          <w:lang w:val="en-US"/>
+        </w:rPr>
+        <w:t xml:space="preserve"> settings</w:t>
+      </w:r>
+      <w:r>
+        <w:rPr>
+          <w:lang w:val="en-US"/>
+        </w:rPr>
+        <w:t xml:space="preserve"> and preview the result</w:t>
+      </w:r>
+      <w:r>
+        <w:rPr>
+          <w:lang w:val="en-US"/>
+        </w:rPr>
+        <w:t>.</w:t>
+      </w:r>
+    </w:p>
+    <w:p>
+      <w:pPr>
+        <w:jc w:val="both"/>
+      </w:pPr>
+      <w:proofErr w:type="spellStart"/>
+      <w:r>
+        <w:t>The</w:t>
+      </w:r>
+      <w:proofErr w:type="spellEnd"/>
+      <w:r>
+        <w:t xml:space="preserve"> real </w:t>
+      </w:r>
+      <w:proofErr w:type="spellStart"/>
+      <w:r>
+        <w:t>power</w:t>
+      </w:r>
+      <w:proofErr w:type="spellEnd"/>
+      <w:r>
+        <w:t xml:space="preserve"> of </w:t>
+      </w:r>
+      <w:proofErr w:type="spellStart"/>
+      <w:r>
+        <w:t>having</w:t>
+      </w:r>
+      <w:proofErr w:type="spellEnd"/>
+      <w:r>
+        <w:t xml:space="preserve"> </w:t>
+      </w:r>
+      <w:proofErr w:type="spellStart"/>
+      <w:r>
+        <w:t>SQLite</w:t>
+      </w:r>
+      <w:proofErr w:type="spellEnd"/>
+      <w:r>
+        <w:t xml:space="preserve"> in </w:t>
+      </w:r>
+      <w:proofErr w:type="spellStart"/>
+      <w:r>
+        <w:t>TileMill</w:t>
+      </w:r>
+      <w:proofErr w:type="spellEnd"/>
+      <w:r>
+        <w:t xml:space="preserve"> </w:t>
+      </w:r>
+      <w:proofErr w:type="spellStart"/>
+      <w:r>
+        <w:t>is</w:t>
+      </w:r>
+      <w:proofErr w:type="spellEnd"/>
+      <w:r>
+        <w:t xml:space="preserve"> </w:t>
+      </w:r>
+      <w:proofErr w:type="spellStart"/>
+      <w:r>
+        <w:t>the</w:t>
+      </w:r>
+      <w:proofErr w:type="spellEnd"/>
+      <w:r>
+        <w:t xml:space="preserve"> </w:t>
+      </w:r>
+      <w:proofErr w:type="spellStart"/>
+      <w:r>
+        <w:t>ability</w:t>
+      </w:r>
+      <w:proofErr w:type="spellEnd"/>
+      <w:r>
+        <w:t xml:space="preserve"> </w:t>
+      </w:r>
+      <w:proofErr w:type="spellStart"/>
+      <w:r>
+        <w:t>to</w:t>
+      </w:r>
+      <w:proofErr w:type="spellEnd"/>
+      <w:r>
+        <w:t xml:space="preserve"> </w:t>
+      </w:r>
+      <w:proofErr w:type="spellStart"/>
+      <w:r>
+        <w:t>join</w:t>
+      </w:r>
+      <w:proofErr w:type="spellEnd"/>
+      <w:r>
+        <w:t xml:space="preserve"> </w:t>
+      </w:r>
+      <w:proofErr w:type="spellStart"/>
+      <w:r>
+        <w:t>two</w:t>
+      </w:r>
+      <w:proofErr w:type="spellEnd"/>
+      <w:r>
+        <w:t xml:space="preserve"> </w:t>
+      </w:r>
+      <w:proofErr w:type="spellStart"/>
+      <w:r>
+        <w:t>or</w:t>
+      </w:r>
+      <w:proofErr w:type="spellEnd"/>
+      <w:r>
+        <w:t xml:space="preserve"> more </w:t>
+      </w:r>
+      <w:proofErr w:type="spellStart"/>
+      <w:r>
+        <w:t>SQLite</w:t>
+      </w:r>
+      <w:proofErr w:type="spellEnd"/>
+      <w:r>
+        <w:t xml:space="preserve"> </w:t>
+      </w:r>
+      <w:proofErr w:type="spellStart"/>
+      <w:r>
+        <w:t>databases</w:t>
+      </w:r>
+      <w:proofErr w:type="spellEnd"/>
+      <w:r>
+        <w:t xml:space="preserve"> </w:t>
+      </w:r>
+      <w:proofErr w:type="spellStart"/>
+      <w:r>
+        <w:t>together</w:t>
+      </w:r>
+      <w:proofErr w:type="spellEnd"/>
+      <w:r>
+        <w:t xml:space="preserve">. </w:t>
+      </w:r>
+      <w:proofErr w:type="spellStart"/>
+      <w:r>
+        <w:t>This</w:t>
+      </w:r>
+      <w:proofErr w:type="spellEnd"/>
+      <w:r>
+        <w:t xml:space="preserve"> </w:t>
+      </w:r>
+      <w:proofErr w:type="spellStart"/>
+      <w:r>
+        <w:t>feature</w:t>
+      </w:r>
+      <w:proofErr w:type="spellEnd"/>
+      <w:r>
+        <w:t xml:space="preserve"> </w:t>
+      </w:r>
+      <w:proofErr w:type="spellStart"/>
+      <w:r>
+        <w:t>allows</w:t>
+      </w:r>
+      <w:proofErr w:type="spellEnd"/>
+      <w:r>
+        <w:t xml:space="preserve"> </w:t>
+      </w:r>
+      <w:proofErr w:type="spellStart"/>
+      <w:r>
+        <w:t>you</w:t>
+      </w:r>
+      <w:proofErr w:type="spellEnd"/>
+      <w:r>
+        <w:t xml:space="preserve"> </w:t>
+      </w:r>
+      <w:proofErr w:type="spellStart"/>
+      <w:r>
+        <w:t>supplement</w:t>
+      </w:r>
+      <w:proofErr w:type="spellEnd"/>
+      <w:r>
+        <w:t xml:space="preserve"> </w:t>
+      </w:r>
+      <w:proofErr w:type="spellStart"/>
+      <w:r>
+        <w:t>your</w:t>
+      </w:r>
+      <w:proofErr w:type="spellEnd"/>
+      <w:r>
+        <w:t xml:space="preserve"> </w:t>
+      </w:r>
+      <w:proofErr w:type="spellStart"/>
+      <w:r>
+        <w:t>geographic</w:t>
+      </w:r>
+      <w:proofErr w:type="spellEnd"/>
+      <w:r>
+        <w:t xml:space="preserve"> data </w:t>
+      </w:r>
+      <w:proofErr w:type="spellStart"/>
+      <w:r>
+        <w:t>with</w:t>
+      </w:r>
+      <w:proofErr w:type="spellEnd"/>
+      <w:r>
+        <w:t xml:space="preserve"> data </w:t>
+      </w:r>
+      <w:proofErr w:type="spellStart"/>
+      <w:r>
+        <w:t>from</w:t>
+      </w:r>
+      <w:proofErr w:type="spellEnd"/>
+      <w:r>
+        <w:t xml:space="preserve"> </w:t>
+      </w:r>
+      <w:proofErr w:type="spellStart"/>
+      <w:r>
+        <w:t>other</w:t>
+      </w:r>
+      <w:proofErr w:type="spellEnd"/>
+      <w:r>
+        <w:t xml:space="preserve"> </w:t>
+      </w:r>
+      <w:proofErr w:type="spellStart"/>
+      <w:r>
+        <w:t>sources</w:t>
+      </w:r>
+      <w:proofErr w:type="spellEnd"/>
+      <w:r>
+        <w:t xml:space="preserve"> and use </w:t>
+      </w:r>
+      <w:proofErr w:type="spellStart"/>
+      <w:r>
+        <w:t>it</w:t>
+      </w:r>
+      <w:proofErr w:type="spellEnd"/>
+      <w:r>
+        <w:t xml:space="preserve"> in </w:t>
+      </w:r>
+      <w:proofErr w:type="spellStart"/>
+      <w:r>
+        <w:t>your</w:t>
+      </w:r>
+      <w:proofErr w:type="spellEnd"/>
+      <w:r>
+        <w:t xml:space="preserve"> </w:t>
+      </w:r>
+      <w:proofErr w:type="spellStart"/>
+      <w:r>
+        <w:t>stylesheets</w:t>
+      </w:r>
+      <w:proofErr w:type="spellEnd"/>
+      <w:r>
+        <w:t xml:space="preserve"> and </w:t>
+      </w:r>
+      <w:proofErr w:type="spellStart"/>
+      <w:r>
+        <w:t>tooltips</w:t>
+      </w:r>
+      <w:proofErr w:type="spellEnd"/>
+      <w:r>
+        <w:t>.</w:t>
+      </w:r>
+    </w:p>
+    <w:p>
+      <w:pPr>
+        <w:jc w:val="both"/>
+        <w:rPr>
+          <w:lang w:val="en-US"/>
+        </w:rPr>
+      </w:pPr>
+      <w:r>
+        <w:rPr>
+          <w:lang w:val="en-US"/>
+        </w:rPr>
+        <w:t xml:space="preserve">When joining multiple </w:t>
+      </w:r>
+      <w:proofErr w:type="spellStart"/>
+      <w:r>
+        <w:rPr>
+          <w:lang w:val="en-US"/>
+        </w:rPr>
+        <w:t>SQLite</w:t>
+      </w:r>
+      <w:proofErr w:type="spellEnd"/>
+      <w:r>
+        <w:rPr>
+          <w:lang w:val="en-US"/>
+        </w:rPr>
+        <w:t xml:space="preserve"> files, you will have one database that contains feature geometries and additional database can add more attributes about those features.</w:t>
+      </w:r>
+      <w:r>
+        <w:rPr>
+          <w:lang w:val="en-US"/>
+        </w:rPr>
+        <w:t xml:space="preserve"> To complete the join, the databases need to share a common key or ID</w:t>
+      </w:r>
+      <w:r>
+        <w:rPr>
+          <w:lang w:val="en-US"/>
+        </w:rPr>
+        <w:t>.</w:t>
+      </w:r>
+    </w:p>
+    <w:p>
+      <w:pPr>
+        <w:rPr>
+          <w:lang w:val="en-US"/>
+        </w:rPr>
+      </w:pPr>
+      <w:r>
+        <w:rPr>
+          <w:lang w:val="en-US"/>
+        </w:rPr>
+        <w:t xml:space="preserve">We can edit the previous layer to add a join query to another database. In order to do that, in the </w:t>
+      </w:r>
+      <w:r>
+        <w:rPr>
+          <w:lang w:val="en-US"/>
+        </w:rPr>
+        <w:t>“Attach DB”</w:t>
+      </w:r>
+      <w:r>
+        <w:rPr>
+          <w:lang w:val="en-US"/>
+        </w:rPr>
+        <w:t xml:space="preserve"> field we write where our second .</w:t>
+      </w:r>
+      <w:proofErr w:type="spellStart"/>
+      <w:r>
+        <w:rPr>
+          <w:lang w:val="en-US"/>
+        </w:rPr>
+        <w:t>sqlite</w:t>
+      </w:r>
+      <w:proofErr w:type="spellEnd"/>
+      <w:r>
+        <w:rPr>
+          <w:lang w:val="en-US"/>
+        </w:rPr>
+        <w:t xml:space="preserve"> database is stored. And </w:t>
+      </w:r>
+      <w:r>
+        <w:rPr>
+          <w:lang w:val="en-US"/>
+        </w:rPr>
+        <w:t xml:space="preserve">into the “Table or </w:t>
+      </w:r>
+      <w:proofErr w:type="spellStart"/>
+      <w:r>
+        <w:rPr>
+          <w:lang w:val="en-US"/>
+        </w:rPr>
+        <w:t>subquery</w:t>
+      </w:r>
+      <w:proofErr w:type="spellEnd"/>
+      <w:r>
+        <w:rPr>
+          <w:lang w:val="en-US"/>
+        </w:rPr>
+        <w:t>” field we could put something like this</w:t>
+      </w:r>
+      <w:r>
+        <w:rPr>
+          <w:lang w:val="en-US"/>
+        </w:rPr>
+        <w:t>:</w:t>
+      </w:r>
+    </w:p>
+    <w:p>
+      <w:pPr>
+        <w:rPr>
+          <w:lang w:val="en-US"/>
+        </w:rPr>
+      </w:pPr>
+      <w:r>
+        <w:rPr>
+          <w:lang w:val="en-US"/>
+        </w:rPr>
+        <w:t>(SELECT * FROM street</w:t>
+      </w:r>
+      <w:r>
+        <w:rPr>
+          <w:lang w:val="en-US"/>
+        </w:rPr>
+        <w:t>s</w:t>
+      </w:r>
+      <w:r>
+        <w:rPr>
+          <w:lang w:val="en-US"/>
+        </w:rPr>
+        <w:t xml:space="preserve"> </w:t>
+      </w:r>
+      <w:r>
+        <w:rPr>
+          <w:lang w:val="en-US"/>
+        </w:rPr>
+        <w:t>JOIN cities on streets.id = cities.</w:t>
+      </w:r>
+      <w:r>
+        <w:rPr>
+          <w:lang w:val="en-US"/>
+        </w:rPr>
+        <w:t>id</w:t>
+      </w:r>
+      <w:r>
+        <w:rPr>
+          <w:lang w:val="en-US"/>
+        </w:rPr>
+        <w:t xml:space="preserve"> &amp;&amp; cities.id=7</w:t>
+      </w:r>
+      <w:r>
+        <w:rPr>
+          <w:lang w:val="en-US"/>
+        </w:rPr>
+        <w:t>)</w:t>
+      </w:r>
+    </w:p>
+    <w:p>
+      <w:pPr>
+        <w:jc w:val="both"/>
+        <w:rPr>
+          <w:lang w:val="en-US"/>
+        </w:rPr>
+      </w:pPr>
+    </w:p>
+    <w:p>
+      <w:pPr>
+        <w:rPr>
+          <w:lang w:val="en-US"/>
+        </w:rPr>
+      </w:pPr>
+      <w:r>
+        <w:rPr>
+          <w:lang w:val="en-US"/>
+        </w:rPr>
+        <w:br w:type="page"/>
+      </w:r>
+    </w:p>
+    <w:p>
+      <w:pPr>
+        <w:jc w:val="both"/>
+        <w:rPr>
+          <w:lang w:val="en-US"/>
+        </w:rPr>
+      </w:pPr>
       <w:r>
         <w:rPr>
           <w:lang w:val="en-US"/>
@@ -631,7 +2186,19 @@
         <w:rPr>
           <w:lang w:val="en-US"/>
         </w:rPr>
-        <w:t xml:space="preserve"> code for very layer, we could add </w:t>
+        <w:t xml:space="preserve"> code for </w:t>
+      </w:r>
+      <w:r>
+        <w:rPr>
+          <w:lang w:val="en-US"/>
+        </w:rPr>
+        <w:t>e</w:t>
+      </w:r>
+      <w:r>
+        <w:rPr>
+          <w:lang w:val="en-US"/>
+        </w:rPr>
+        <w:t xml:space="preserve">very layer, we could add </w:t>
       </w:r>
       <w:r>
         <w:rPr>
@@ -674,7 +2241,7 @@
       <w:r>
         <w:rPr>
           <w:noProof/>
-          <w:lang w:eastAsia="es-ES"/>
+          <w:lang w:val="en-US" w:eastAsia="es-ES"/>
         </w:rPr>
         <w:drawing>
           <wp:inline distT="0" distB="0" distL="0" distR="0">
@@ -694,7 +2261,7 @@
                     </pic:cNvPicPr>
                   </pic:nvPicPr>
                   <pic:blipFill>
-                    <a:blip r:embed="rId7" cstate="print"/>
+                    <a:blip r:embed="rId11" cstate="print"/>
                     <a:srcRect/>
                     <a:stretch>
                       <a:fillRect/>
@@ -1395,6 +2962,82 @@
       <w:rFonts w:ascii="Tahoma" w:hAnsi="Tahoma" w:cs="Tahoma"/>
       <w:sz w:val="16"/>
       <w:szCs w:val="16"/>
+    </w:rPr>
+  </w:style>
+  <w:style w:type="character" w:styleId="Textoennegrita">
+    <w:name w:val="Strong"/>
+    <w:basedOn w:val="Fuentedeprrafopredeter"/>
+    <w:uiPriority w:val="22"/>
+    <w:qFormat/>
+    <w:rsid w:val="001440C4"/>
+    <w:rPr>
+      <w:b/>
+      <w:bCs/>
+    </w:rPr>
+  </w:style>
+  <w:style w:type="paragraph" w:styleId="NormalWeb">
+    <w:name w:val="Normal (Web)"/>
+    <w:basedOn w:val="Normal"/>
+    <w:uiPriority w:val="99"/>
+    <w:semiHidden/>
+    <w:unhideWhenUsed/>
+    <w:rsid w:val="009557AF"/>
+    <w:pPr>
+      <w:spacing w:before="100" w:beforeAutospacing="1" w:after="100" w:afterAutospacing="1" w:line="240" w:lineRule="auto"/>
+    </w:pPr>
+    <w:rPr>
+      <w:rFonts w:ascii="Times New Roman" w:eastAsia="Times New Roman" w:hAnsi="Times New Roman" w:cs="Times New Roman"/>
+      <w:sz w:val="24"/>
+      <w:szCs w:val="24"/>
+      <w:lang w:eastAsia="es-ES"/>
+    </w:rPr>
+  </w:style>
+  <w:style w:type="paragraph" w:styleId="HTMLconformatoprevio">
+    <w:name w:val="HTML Preformatted"/>
+    <w:basedOn w:val="Normal"/>
+    <w:link w:val="HTMLconformatoprevioCar"/>
+    <w:uiPriority w:val="99"/>
+    <w:unhideWhenUsed/>
+    <w:rsid w:val="009557AF"/>
+    <w:pPr>
+      <w:tabs>
+        <w:tab w:val="left" w:pos="916"/>
+        <w:tab w:val="left" w:pos="1832"/>
+        <w:tab w:val="left" w:pos="2748"/>
+        <w:tab w:val="left" w:pos="3664"/>
+        <w:tab w:val="left" w:pos="4580"/>
+        <w:tab w:val="left" w:pos="5496"/>
+        <w:tab w:val="left" w:pos="6412"/>
+        <w:tab w:val="left" w:pos="7328"/>
+        <w:tab w:val="left" w:pos="8244"/>
+        <w:tab w:val="left" w:pos="9160"/>
+        <w:tab w:val="left" w:pos="10076"/>
+        <w:tab w:val="left" w:pos="10992"/>
+        <w:tab w:val="left" w:pos="11908"/>
+        <w:tab w:val="left" w:pos="12824"/>
+        <w:tab w:val="left" w:pos="13740"/>
+        <w:tab w:val="left" w:pos="14656"/>
+      </w:tabs>
+      <w:spacing w:after="0" w:line="240" w:lineRule="auto"/>
+    </w:pPr>
+    <w:rPr>
+      <w:rFonts w:ascii="Courier New" w:eastAsia="Times New Roman" w:hAnsi="Courier New" w:cs="Courier New"/>
+      <w:sz w:val="20"/>
+      <w:szCs w:val="20"/>
+      <w:lang w:eastAsia="es-ES"/>
+    </w:rPr>
+  </w:style>
+  <w:style w:type="character" w:customStyle="1" w:styleId="HTMLconformatoprevioCar">
+    <w:name w:val="HTML con formato previo Car"/>
+    <w:basedOn w:val="Fuentedeprrafopredeter"/>
+    <w:link w:val="HTMLconformatoprevio"/>
+    <w:uiPriority w:val="99"/>
+    <w:rsid w:val="009557AF"/>
+    <w:rPr>
+      <w:rFonts w:ascii="Courier New" w:eastAsia="Times New Roman" w:hAnsi="Courier New" w:cs="Courier New"/>
+      <w:sz w:val="20"/>
+      <w:szCs w:val="20"/>
+      <w:lang w:eastAsia="es-ES"/>
     </w:rPr>
   </w:style>
 </w:styles>

</xml_diff>

<commit_message>
Add documentation in tutorial using TileMill
</commit_message>
<xml_diff>
--- a/tutorials/TileMill Switzerland.docx
+++ b/tutorials/TileMill Switzerland.docx
@@ -107,40 +107,53 @@
         </w:rPr>
         <w:t>s </w:t>
       </w:r>
-      <w:hyperlink r:id="rId5" w:history="1">
-        <w:r>
-          <w:rPr>
-            <w:rStyle w:val="Hipervnculo"/>
-            <w:lang w:val="en-US"/>
-          </w:rPr>
-          <w:t xml:space="preserve">an online </w:t>
-        </w:r>
-        <w:proofErr w:type="spellStart"/>
-        <w:r>
-          <w:rPr>
-            <w:rStyle w:val="Hipervnculo"/>
-            <w:lang w:val="en-US"/>
-          </w:rPr>
-          <w:t>CartoCSS</w:t>
-        </w:r>
-        <w:proofErr w:type="spellEnd"/>
-        <w:r>
-          <w:rPr>
-            <w:rStyle w:val="Hipervnculo"/>
-            <w:lang w:val="en-US"/>
-          </w:rPr>
-          <w:t xml:space="preserve"> reference by </w:t>
-        </w:r>
-        <w:proofErr w:type="spellStart"/>
-        <w:r>
-          <w:rPr>
-            <w:rStyle w:val="Hipervnculo"/>
-            <w:lang w:val="en-US"/>
-          </w:rPr>
-          <w:t>MapBox</w:t>
-        </w:r>
-        <w:proofErr w:type="spellEnd"/>
-      </w:hyperlink>
+      <w:r>
+        <w:fldChar w:fldCharType="begin"/>
+      </w:r>
+      <w:r>
+        <w:rPr>
+          <w:lang w:val="en-US"/>
+        </w:rPr>
+        <w:instrText>HYPERLINK "http://mapbox.com/carto/"</w:instrText>
+      </w:r>
+      <w:r>
+        <w:fldChar w:fldCharType="separate"/>
+      </w:r>
+      <w:r>
+        <w:rPr>
+          <w:rStyle w:val="Hipervnculo"/>
+          <w:lang w:val="en-US"/>
+        </w:rPr>
+        <w:t xml:space="preserve">an online </w:t>
+      </w:r>
+      <w:proofErr w:type="spellStart"/>
+      <w:r>
+        <w:rPr>
+          <w:rStyle w:val="Hipervnculo"/>
+          <w:lang w:val="en-US"/>
+        </w:rPr>
+        <w:t>CartoCSS</w:t>
+      </w:r>
+      <w:proofErr w:type="spellEnd"/>
+      <w:r>
+        <w:rPr>
+          <w:rStyle w:val="Hipervnculo"/>
+          <w:lang w:val="en-US"/>
+        </w:rPr>
+        <w:t xml:space="preserve"> reference by </w:t>
+      </w:r>
+      <w:proofErr w:type="spellStart"/>
+      <w:r>
+        <w:rPr>
+          <w:rStyle w:val="Hipervnculo"/>
+          <w:lang w:val="en-US"/>
+        </w:rPr>
+        <w:t>MapBox</w:t>
+      </w:r>
+      <w:proofErr w:type="spellEnd"/>
+      <w:r>
+        <w:fldChar w:fldCharType="end"/>
+      </w:r>
       <w:r>
         <w:rPr>
           <w:lang w:val="en-US"/>
@@ -223,7 +236,7 @@
       <w:r>
         <w:rPr>
           <w:noProof/>
-          <w:lang w:val="en-US" w:eastAsia="es-ES"/>
+          <w:lang w:eastAsia="es-ES"/>
         </w:rPr>
         <w:drawing>
           <wp:inline distT="0" distB="0" distL="0" distR="0">
@@ -243,7 +256,7 @@
                     </pic:cNvPicPr>
                   </pic:nvPicPr>
                   <pic:blipFill>
-                    <a:blip r:embed="rId6" cstate="print"/>
+                    <a:blip r:embed="rId5" cstate="print"/>
                     <a:srcRect/>
                     <a:stretch>
                       <a:fillRect/>
@@ -779,29 +792,28 @@
         </w:rPr>
         <w:t xml:space="preserve"> client, including free GIS tools like </w:t>
       </w:r>
-      <w:hyperlink r:id="rId7" w:history="1">
-        <w:r>
-          <w:rPr>
-            <w:rStyle w:val="Hipervnculo"/>
-            <w:lang w:val="en-US"/>
-          </w:rPr>
-          <w:t>Qua</w:t>
-        </w:r>
-        <w:r>
-          <w:rPr>
-            <w:rStyle w:val="Hipervnculo"/>
-            <w:lang w:val="en-US"/>
-          </w:rPr>
-          <w:t>n</w:t>
-        </w:r>
-        <w:r>
-          <w:rPr>
-            <w:rStyle w:val="Hipervnculo"/>
-            <w:lang w:val="en-US"/>
-          </w:rPr>
-          <w:t>tum GIS</w:t>
-        </w:r>
-      </w:hyperlink>
+      <w:r>
+        <w:fldChar w:fldCharType="begin"/>
+      </w:r>
+      <w:r>
+        <w:rPr>
+          <w:lang w:val="en-US"/>
+        </w:rPr>
+        <w:instrText>HYPERLINK "http://www.qgis.org/"</w:instrText>
+      </w:r>
+      <w:r>
+        <w:fldChar w:fldCharType="separate"/>
+      </w:r>
+      <w:r>
+        <w:rPr>
+          <w:rStyle w:val="Hipervnculo"/>
+          <w:lang w:val="en-US"/>
+        </w:rPr>
+        <w:t>Quantum GIS</w:t>
+      </w:r>
+      <w:r>
+        <w:fldChar w:fldCharType="end"/>
+      </w:r>
       <w:r>
         <w:rPr>
           <w:lang w:val="en-US"/>
@@ -812,278 +824,39 @@
     <w:p>
       <w:pPr>
         <w:jc w:val="both"/>
-      </w:pPr>
-      <w:proofErr w:type="spellStart"/>
-      <w:r>
+        <w:rPr>
+          <w:lang w:val="en-US"/>
+        </w:rPr>
+      </w:pPr>
+      <w:r>
+        <w:rPr>
+          <w:lang w:val="en-US"/>
+        </w:rPr>
+        <w:t>SQLite files are an ideal alternative to shapefiles because they consist of just one file, making them very easy to share, and just like shapefiles, SQLite databases can store geographic features along with non-geographic attributes about those features.</w:t>
+      </w:r>
+    </w:p>
+    <w:p>
+      <w:pPr>
+        <w:jc w:val="both"/>
+        <w:rPr>
+          <w:lang w:val="en-US"/>
+        </w:rPr>
+      </w:pPr>
+      <w:r>
+        <w:rPr>
+          <w:lang w:val="en-US"/>
+        </w:rPr>
+        <w:t xml:space="preserve">To create the </w:t>
+      </w:r>
+      <w:proofErr w:type="spellStart"/>
+      <w:r>
+        <w:rPr>
+          <w:lang w:val="en-US"/>
+        </w:rPr>
         <w:t>SQLite</w:t>
       </w:r>
       <w:proofErr w:type="spellEnd"/>
       <w:r>
-        <w:t xml:space="preserve"> files are </w:t>
-      </w:r>
-      <w:proofErr w:type="spellStart"/>
-      <w:r>
-        <w:t>an</w:t>
-      </w:r>
-      <w:proofErr w:type="spellEnd"/>
-      <w:r>
-        <w:t xml:space="preserve"> ideal </w:t>
-      </w:r>
-      <w:proofErr w:type="spellStart"/>
-      <w:r>
-        <w:t>alternative</w:t>
-      </w:r>
-      <w:proofErr w:type="spellEnd"/>
-      <w:r>
-        <w:t xml:space="preserve"> </w:t>
-      </w:r>
-      <w:proofErr w:type="spellStart"/>
-      <w:r>
-        <w:t>to</w:t>
-      </w:r>
-      <w:proofErr w:type="spellEnd"/>
-      <w:r>
-        <w:t xml:space="preserve"> </w:t>
-      </w:r>
-      <w:proofErr w:type="spellStart"/>
-      <w:r>
-        <w:t>shapefiles</w:t>
-      </w:r>
-      <w:proofErr w:type="spellEnd"/>
-      <w:r>
-        <w:t xml:space="preserve"> </w:t>
-      </w:r>
-      <w:proofErr w:type="spellStart"/>
-      <w:r>
-        <w:t>because</w:t>
-      </w:r>
-      <w:proofErr w:type="spellEnd"/>
-      <w:r>
-        <w:t xml:space="preserve"> </w:t>
-      </w:r>
-      <w:proofErr w:type="spellStart"/>
-      <w:r>
-        <w:t>they</w:t>
-      </w:r>
-      <w:proofErr w:type="spellEnd"/>
-      <w:r>
-        <w:t xml:space="preserve"> </w:t>
-      </w:r>
-      <w:proofErr w:type="spellStart"/>
-      <w:r>
-        <w:t>consist</w:t>
-      </w:r>
-      <w:proofErr w:type="spellEnd"/>
-      <w:r>
-        <w:t xml:space="preserve"> of </w:t>
-      </w:r>
-      <w:proofErr w:type="spellStart"/>
-      <w:r>
-        <w:t>just</w:t>
-      </w:r>
-      <w:proofErr w:type="spellEnd"/>
-      <w:r>
-        <w:t xml:space="preserve"> </w:t>
-      </w:r>
-      <w:proofErr w:type="spellStart"/>
-      <w:r>
-        <w:t>one</w:t>
-      </w:r>
-      <w:proofErr w:type="spellEnd"/>
-      <w:r>
-        <w:t xml:space="preserve"> </w:t>
-      </w:r>
-      <w:proofErr w:type="spellStart"/>
-      <w:r>
-        <w:t>file</w:t>
-      </w:r>
-      <w:proofErr w:type="spellEnd"/>
-      <w:r>
-        <w:t xml:space="preserve">, </w:t>
-      </w:r>
-      <w:proofErr w:type="spellStart"/>
-      <w:r>
-        <w:t>making</w:t>
-      </w:r>
-      <w:proofErr w:type="spellEnd"/>
-      <w:r>
-        <w:t xml:space="preserve"> </w:t>
-      </w:r>
-      <w:proofErr w:type="spellStart"/>
-      <w:r>
-        <w:t>them</w:t>
-      </w:r>
-      <w:proofErr w:type="spellEnd"/>
-      <w:r>
-        <w:t xml:space="preserve"> </w:t>
-      </w:r>
-      <w:proofErr w:type="spellStart"/>
-      <w:r>
-        <w:t>very</w:t>
-      </w:r>
-      <w:proofErr w:type="spellEnd"/>
-      <w:r>
-        <w:t xml:space="preserve"> </w:t>
-      </w:r>
-      <w:proofErr w:type="spellStart"/>
-      <w:r>
-        <w:t>easy</w:t>
-      </w:r>
-      <w:proofErr w:type="spellEnd"/>
-      <w:r>
-        <w:t xml:space="preserve"> </w:t>
-      </w:r>
-      <w:proofErr w:type="spellStart"/>
-      <w:r>
-        <w:t>to</w:t>
-      </w:r>
-      <w:proofErr w:type="spellEnd"/>
-      <w:r>
-        <w:t xml:space="preserve"> share, and </w:t>
-      </w:r>
-      <w:proofErr w:type="spellStart"/>
-      <w:r>
-        <w:t>just</w:t>
-      </w:r>
-      <w:proofErr w:type="spellEnd"/>
-      <w:r>
-        <w:t xml:space="preserve"> </w:t>
-      </w:r>
-      <w:proofErr w:type="spellStart"/>
-      <w:r>
-        <w:t>like</w:t>
-      </w:r>
-      <w:proofErr w:type="spellEnd"/>
-      <w:r>
-        <w:t xml:space="preserve"> </w:t>
-      </w:r>
-      <w:proofErr w:type="spellStart"/>
-      <w:r>
-        <w:t>shapefiles</w:t>
-      </w:r>
-      <w:proofErr w:type="spellEnd"/>
-      <w:r>
-        <w:t xml:space="preserve">, </w:t>
-      </w:r>
-      <w:proofErr w:type="spellStart"/>
-      <w:r>
-        <w:t>SQLite</w:t>
-      </w:r>
-      <w:proofErr w:type="spellEnd"/>
-      <w:r>
-        <w:t xml:space="preserve"> </w:t>
-      </w:r>
-      <w:proofErr w:type="spellStart"/>
-      <w:r>
-        <w:t>databases</w:t>
-      </w:r>
-      <w:proofErr w:type="spellEnd"/>
-      <w:r>
-        <w:t xml:space="preserve"> can </w:t>
-      </w:r>
-      <w:proofErr w:type="spellStart"/>
-      <w:r>
-        <w:t>store</w:t>
-      </w:r>
-      <w:proofErr w:type="spellEnd"/>
-      <w:r>
-        <w:t xml:space="preserve"> </w:t>
-      </w:r>
-      <w:proofErr w:type="spellStart"/>
-      <w:r>
-        <w:t>geographic</w:t>
-      </w:r>
-      <w:proofErr w:type="spellEnd"/>
-      <w:r>
-        <w:t xml:space="preserve"> </w:t>
-      </w:r>
-      <w:proofErr w:type="spellStart"/>
-      <w:r>
-        <w:t>features</w:t>
-      </w:r>
-      <w:proofErr w:type="spellEnd"/>
-      <w:r>
-        <w:t xml:space="preserve"> </w:t>
-      </w:r>
-      <w:proofErr w:type="spellStart"/>
-      <w:r>
-        <w:t>along</w:t>
-      </w:r>
-      <w:proofErr w:type="spellEnd"/>
-      <w:r>
-        <w:t xml:space="preserve"> </w:t>
-      </w:r>
-      <w:proofErr w:type="spellStart"/>
-      <w:r>
-        <w:t>with</w:t>
-      </w:r>
-      <w:proofErr w:type="spellEnd"/>
-      <w:r>
-        <w:t xml:space="preserve"> non-</w:t>
-      </w:r>
-      <w:proofErr w:type="spellStart"/>
-      <w:r>
-        <w:t>geographic</w:t>
-      </w:r>
-      <w:proofErr w:type="spellEnd"/>
-      <w:r>
-        <w:t xml:space="preserve"> </w:t>
-      </w:r>
-      <w:proofErr w:type="spellStart"/>
-      <w:r>
-        <w:t>attributes</w:t>
-      </w:r>
-      <w:proofErr w:type="spellEnd"/>
-      <w:r>
-        <w:t xml:space="preserve"> </w:t>
-      </w:r>
-      <w:proofErr w:type="spellStart"/>
-      <w:r>
-        <w:t>about</w:t>
-      </w:r>
-      <w:proofErr w:type="spellEnd"/>
-      <w:r>
-        <w:t xml:space="preserve"> </w:t>
-      </w:r>
-      <w:proofErr w:type="spellStart"/>
-      <w:r>
-        <w:t>those</w:t>
-      </w:r>
-      <w:proofErr w:type="spellEnd"/>
-      <w:r>
-        <w:t xml:space="preserve"> </w:t>
-      </w:r>
-      <w:proofErr w:type="spellStart"/>
-      <w:r>
-        <w:t>features</w:t>
-      </w:r>
-      <w:proofErr w:type="spellEnd"/>
-      <w:r>
-        <w:t>.</w:t>
-      </w:r>
-    </w:p>
-    <w:p>
-      <w:pPr>
-        <w:jc w:val="both"/>
-        <w:rPr>
-          <w:lang w:val="en-US"/>
-        </w:rPr>
-      </w:pPr>
-      <w:r>
-        <w:rPr>
-          <w:lang w:val="en-US"/>
-        </w:rPr>
-        <w:t xml:space="preserve">To create the </w:t>
-      </w:r>
-      <w:proofErr w:type="spellStart"/>
-      <w:r>
-        <w:rPr>
-          <w:lang w:val="en-US"/>
-        </w:rPr>
-        <w:t>SQLite</w:t>
-      </w:r>
-      <w:proofErr w:type="spellEnd"/>
-      <w:r>
         <w:rPr>
           <w:lang w:val="en-US"/>
         </w:rPr>
@@ -1163,21 +936,19 @@
         <w:rPr>
           <w:lang w:val="en-US"/>
         </w:rPr>
-        <w:t xml:space="preserve">, we just need to add the folder in Quantum GIS, just drag it to the </w:t>
-      </w:r>
-      <w:proofErr w:type="spellStart"/>
-      <w:r>
-        <w:rPr>
-          <w:lang w:val="en-US"/>
-        </w:rPr>
-        <w:t>Lyers</w:t>
-      </w:r>
-      <w:proofErr w:type="spellEnd"/>
-      <w:r>
-        <w:rPr>
-          <w:lang w:val="en-US"/>
-        </w:rPr>
-        <w:t xml:space="preserve"> window.</w:t>
+        <w:t>, we just need to add the folder in Quantum GIS, just drag it to the L</w:t>
+      </w:r>
+      <w:r>
+        <w:rPr>
+          <w:lang w:val="en-US"/>
+        </w:rPr>
+        <w:t>a</w:t>
+      </w:r>
+      <w:r>
+        <w:rPr>
+          <w:lang w:val="en-US"/>
+        </w:rPr>
+        <w:t>yers window.</w:t>
       </w:r>
     </w:p>
     <w:p>
@@ -1190,7 +961,7 @@
       <w:r>
         <w:rPr>
           <w:noProof/>
-          <w:lang w:val="en-US" w:eastAsia="es-ES"/>
+          <w:lang w:eastAsia="es-ES"/>
         </w:rPr>
         <w:drawing>
           <wp:inline distT="0" distB="0" distL="0" distR="0">
@@ -1210,7 +981,7 @@
                     </pic:cNvPicPr>
                   </pic:nvPicPr>
                   <pic:blipFill>
-                    <a:blip r:embed="rId8" cstate="print"/>
+                    <a:blip r:embed="rId6" cstate="print"/>
                     <a:srcRect/>
                     <a:stretch>
                       <a:fillRect/>
@@ -1439,7 +1210,7 @@
       <w:r>
         <w:rPr>
           <w:noProof/>
-          <w:lang w:val="en-US" w:eastAsia="es-ES"/>
+          <w:lang w:eastAsia="es-ES"/>
         </w:rPr>
         <w:lastRenderedPageBreak/>
         <w:drawing>
@@ -1460,7 +1231,7 @@
                     </pic:cNvPicPr>
                   </pic:nvPicPr>
                   <pic:blipFill>
-                    <a:blip r:embed="rId9" cstate="print"/>
+                    <a:blip r:embed="rId7" cstate="print"/>
                     <a:srcRect/>
                     <a:stretch>
                       <a:fillRect/>
@@ -1654,15 +1425,28 @@
         </w:rPr>
         <w:t xml:space="preserve"> But it can also be obtained from </w:t>
       </w:r>
-      <w:hyperlink r:id="rId10" w:history="1">
-        <w:r>
-          <w:rPr>
-            <w:rStyle w:val="Hipervnculo"/>
-            <w:lang w:val="en-US"/>
-          </w:rPr>
-          <w:t>here</w:t>
-        </w:r>
-      </w:hyperlink>
+      <w:r>
+        <w:fldChar w:fldCharType="begin"/>
+      </w:r>
+      <w:r>
+        <w:rPr>
+          <w:lang w:val="en-US"/>
+        </w:rPr>
+        <w:instrText>HYPERLINK "http://spatialreference.org/"</w:instrText>
+      </w:r>
+      <w:r>
+        <w:fldChar w:fldCharType="separate"/>
+      </w:r>
+      <w:r>
+        <w:rPr>
+          <w:rStyle w:val="Hipervnculo"/>
+          <w:lang w:val="en-US"/>
+        </w:rPr>
+        <w:t>here</w:t>
+      </w:r>
+      <w:r>
+        <w:fldChar w:fldCharType="end"/>
+      </w:r>
       <w:r>
         <w:rPr>
           <w:lang w:val="en-US"/>
@@ -1743,246 +1527,15 @@
     <w:p>
       <w:pPr>
         <w:jc w:val="both"/>
-      </w:pPr>
-      <w:proofErr w:type="spellStart"/>
-      <w:r>
-        <w:t>The</w:t>
-      </w:r>
-      <w:proofErr w:type="spellEnd"/>
-      <w:r>
-        <w:t xml:space="preserve"> real </w:t>
-      </w:r>
-      <w:proofErr w:type="spellStart"/>
-      <w:r>
-        <w:t>power</w:t>
-      </w:r>
-      <w:proofErr w:type="spellEnd"/>
-      <w:r>
-        <w:t xml:space="preserve"> of </w:t>
-      </w:r>
-      <w:proofErr w:type="spellStart"/>
-      <w:r>
-        <w:t>having</w:t>
-      </w:r>
-      <w:proofErr w:type="spellEnd"/>
-      <w:r>
-        <w:t xml:space="preserve"> </w:t>
-      </w:r>
-      <w:proofErr w:type="spellStart"/>
-      <w:r>
-        <w:t>SQLite</w:t>
-      </w:r>
-      <w:proofErr w:type="spellEnd"/>
-      <w:r>
-        <w:t xml:space="preserve"> in </w:t>
-      </w:r>
-      <w:proofErr w:type="spellStart"/>
-      <w:r>
-        <w:t>TileMill</w:t>
-      </w:r>
-      <w:proofErr w:type="spellEnd"/>
-      <w:r>
-        <w:t xml:space="preserve"> </w:t>
-      </w:r>
-      <w:proofErr w:type="spellStart"/>
-      <w:r>
-        <w:t>is</w:t>
-      </w:r>
-      <w:proofErr w:type="spellEnd"/>
-      <w:r>
-        <w:t xml:space="preserve"> </w:t>
-      </w:r>
-      <w:proofErr w:type="spellStart"/>
-      <w:r>
-        <w:t>the</w:t>
-      </w:r>
-      <w:proofErr w:type="spellEnd"/>
-      <w:r>
-        <w:t xml:space="preserve"> </w:t>
-      </w:r>
-      <w:proofErr w:type="spellStart"/>
-      <w:r>
-        <w:t>ability</w:t>
-      </w:r>
-      <w:proofErr w:type="spellEnd"/>
-      <w:r>
-        <w:t xml:space="preserve"> </w:t>
-      </w:r>
-      <w:proofErr w:type="spellStart"/>
-      <w:r>
-        <w:t>to</w:t>
-      </w:r>
-      <w:proofErr w:type="spellEnd"/>
-      <w:r>
-        <w:t xml:space="preserve"> </w:t>
-      </w:r>
-      <w:proofErr w:type="spellStart"/>
-      <w:r>
-        <w:t>join</w:t>
-      </w:r>
-      <w:proofErr w:type="spellEnd"/>
-      <w:r>
-        <w:t xml:space="preserve"> </w:t>
-      </w:r>
-      <w:proofErr w:type="spellStart"/>
-      <w:r>
-        <w:t>two</w:t>
-      </w:r>
-      <w:proofErr w:type="spellEnd"/>
-      <w:r>
-        <w:t xml:space="preserve"> </w:t>
-      </w:r>
-      <w:proofErr w:type="spellStart"/>
-      <w:r>
-        <w:t>or</w:t>
-      </w:r>
-      <w:proofErr w:type="spellEnd"/>
-      <w:r>
-        <w:t xml:space="preserve"> more </w:t>
-      </w:r>
-      <w:proofErr w:type="spellStart"/>
-      <w:r>
-        <w:t>SQLite</w:t>
-      </w:r>
-      <w:proofErr w:type="spellEnd"/>
-      <w:r>
-        <w:t xml:space="preserve"> </w:t>
-      </w:r>
-      <w:proofErr w:type="spellStart"/>
-      <w:r>
-        <w:t>databases</w:t>
-      </w:r>
-      <w:proofErr w:type="spellEnd"/>
-      <w:r>
-        <w:t xml:space="preserve"> </w:t>
-      </w:r>
-      <w:proofErr w:type="spellStart"/>
-      <w:r>
-        <w:t>together</w:t>
-      </w:r>
-      <w:proofErr w:type="spellEnd"/>
-      <w:r>
-        <w:t xml:space="preserve">. </w:t>
-      </w:r>
-      <w:proofErr w:type="spellStart"/>
-      <w:r>
-        <w:t>This</w:t>
-      </w:r>
-      <w:proofErr w:type="spellEnd"/>
-      <w:r>
-        <w:t xml:space="preserve"> </w:t>
-      </w:r>
-      <w:proofErr w:type="spellStart"/>
-      <w:r>
-        <w:t>feature</w:t>
-      </w:r>
-      <w:proofErr w:type="spellEnd"/>
-      <w:r>
-        <w:t xml:space="preserve"> </w:t>
-      </w:r>
-      <w:proofErr w:type="spellStart"/>
-      <w:r>
-        <w:t>allows</w:t>
-      </w:r>
-      <w:proofErr w:type="spellEnd"/>
-      <w:r>
-        <w:t xml:space="preserve"> </w:t>
-      </w:r>
-      <w:proofErr w:type="spellStart"/>
-      <w:r>
-        <w:t>you</w:t>
-      </w:r>
-      <w:proofErr w:type="spellEnd"/>
-      <w:r>
-        <w:t xml:space="preserve"> </w:t>
-      </w:r>
-      <w:proofErr w:type="spellStart"/>
-      <w:r>
-        <w:t>supplement</w:t>
-      </w:r>
-      <w:proofErr w:type="spellEnd"/>
-      <w:r>
-        <w:t xml:space="preserve"> </w:t>
-      </w:r>
-      <w:proofErr w:type="spellStart"/>
-      <w:r>
-        <w:t>your</w:t>
-      </w:r>
-      <w:proofErr w:type="spellEnd"/>
-      <w:r>
-        <w:t xml:space="preserve"> </w:t>
-      </w:r>
-      <w:proofErr w:type="spellStart"/>
-      <w:r>
-        <w:t>geographic</w:t>
-      </w:r>
-      <w:proofErr w:type="spellEnd"/>
-      <w:r>
-        <w:t xml:space="preserve"> data </w:t>
-      </w:r>
-      <w:proofErr w:type="spellStart"/>
-      <w:r>
-        <w:t>with</w:t>
-      </w:r>
-      <w:proofErr w:type="spellEnd"/>
-      <w:r>
-        <w:t xml:space="preserve"> data </w:t>
-      </w:r>
-      <w:proofErr w:type="spellStart"/>
-      <w:r>
-        <w:t>from</w:t>
-      </w:r>
-      <w:proofErr w:type="spellEnd"/>
-      <w:r>
-        <w:t xml:space="preserve"> </w:t>
-      </w:r>
-      <w:proofErr w:type="spellStart"/>
-      <w:r>
-        <w:t>other</w:t>
-      </w:r>
-      <w:proofErr w:type="spellEnd"/>
-      <w:r>
-        <w:t xml:space="preserve"> </w:t>
-      </w:r>
-      <w:proofErr w:type="spellStart"/>
-      <w:r>
-        <w:t>sources</w:t>
-      </w:r>
-      <w:proofErr w:type="spellEnd"/>
-      <w:r>
-        <w:t xml:space="preserve"> and use </w:t>
-      </w:r>
-      <w:proofErr w:type="spellStart"/>
-      <w:r>
-        <w:t>it</w:t>
-      </w:r>
-      <w:proofErr w:type="spellEnd"/>
-      <w:r>
-        <w:t xml:space="preserve"> in </w:t>
-      </w:r>
-      <w:proofErr w:type="spellStart"/>
-      <w:r>
-        <w:t>your</w:t>
-      </w:r>
-      <w:proofErr w:type="spellEnd"/>
-      <w:r>
-        <w:t xml:space="preserve"> </w:t>
-      </w:r>
-      <w:proofErr w:type="spellStart"/>
-      <w:r>
-        <w:t>stylesheets</w:t>
-      </w:r>
-      <w:proofErr w:type="spellEnd"/>
-      <w:r>
-        <w:t xml:space="preserve"> and </w:t>
-      </w:r>
-      <w:proofErr w:type="spellStart"/>
-      <w:r>
-        <w:t>tooltips</w:t>
-      </w:r>
-      <w:proofErr w:type="spellEnd"/>
-      <w:r>
-        <w:t>.</w:t>
+        <w:rPr>
+          <w:lang w:val="en-US"/>
+        </w:rPr>
+      </w:pPr>
+      <w:r>
+        <w:rPr>
+          <w:lang w:val="en-US"/>
+        </w:rPr>
+        <w:t>The real power of having SQLite in TileMill is the ability to join two or more SQLite databases together. This feature allows you supplement your geographic data with data from other sources and use it in your stylesheets and tooltips.</w:t>
       </w:r>
     </w:p>
     <w:p>
@@ -2241,7 +1794,7 @@
       <w:r>
         <w:rPr>
           <w:noProof/>
-          <w:lang w:val="en-US" w:eastAsia="es-ES"/>
+          <w:lang w:eastAsia="es-ES"/>
         </w:rPr>
         <w:drawing>
           <wp:inline distT="0" distB="0" distL="0" distR="0">
@@ -2261,7 +1814,7 @@
                     </pic:cNvPicPr>
                   </pic:nvPicPr>
                   <pic:blipFill>
-                    <a:blip r:embed="rId11" cstate="print"/>
+                    <a:blip r:embed="rId8" cstate="print"/>
                     <a:srcRect/>
                     <a:stretch>
                       <a:fillRect/>

</xml_diff>

<commit_message>
Adding / changing tutorials
</commit_message>
<xml_diff>
--- a/tutorials/TileMill Switzerland.docx
+++ b/tutorials/TileMill Switzerland.docx
@@ -107,53 +107,40 @@
         </w:rPr>
         <w:t>s </w:t>
       </w:r>
-      <w:r>
-        <w:fldChar w:fldCharType="begin"/>
-      </w:r>
-      <w:r>
-        <w:rPr>
-          <w:lang w:val="en-US"/>
-        </w:rPr>
-        <w:instrText>HYPERLINK "http://mapbox.com/carto/"</w:instrText>
-      </w:r>
-      <w:r>
-        <w:fldChar w:fldCharType="separate"/>
-      </w:r>
-      <w:r>
-        <w:rPr>
-          <w:rStyle w:val="Hipervnculo"/>
-          <w:lang w:val="en-US"/>
-        </w:rPr>
-        <w:t xml:space="preserve">an online </w:t>
-      </w:r>
-      <w:proofErr w:type="spellStart"/>
-      <w:r>
-        <w:rPr>
-          <w:rStyle w:val="Hipervnculo"/>
-          <w:lang w:val="en-US"/>
-        </w:rPr>
-        <w:t>CartoCSS</w:t>
-      </w:r>
-      <w:proofErr w:type="spellEnd"/>
-      <w:r>
-        <w:rPr>
-          <w:rStyle w:val="Hipervnculo"/>
-          <w:lang w:val="en-US"/>
-        </w:rPr>
-        <w:t xml:space="preserve"> reference by </w:t>
-      </w:r>
-      <w:proofErr w:type="spellStart"/>
-      <w:r>
-        <w:rPr>
-          <w:rStyle w:val="Hipervnculo"/>
-          <w:lang w:val="en-US"/>
-        </w:rPr>
-        <w:t>MapBox</w:t>
-      </w:r>
-      <w:proofErr w:type="spellEnd"/>
-      <w:r>
-        <w:fldChar w:fldCharType="end"/>
-      </w:r>
+      <w:hyperlink r:id="rId5" w:history="1">
+        <w:r>
+          <w:rPr>
+            <w:rStyle w:val="Hipervnculo"/>
+            <w:lang w:val="en-US"/>
+          </w:rPr>
+          <w:t xml:space="preserve">an online </w:t>
+        </w:r>
+        <w:proofErr w:type="spellStart"/>
+        <w:r>
+          <w:rPr>
+            <w:rStyle w:val="Hipervnculo"/>
+            <w:lang w:val="en-US"/>
+          </w:rPr>
+          <w:t>CartoCSS</w:t>
+        </w:r>
+        <w:proofErr w:type="spellEnd"/>
+        <w:r>
+          <w:rPr>
+            <w:rStyle w:val="Hipervnculo"/>
+            <w:lang w:val="en-US"/>
+          </w:rPr>
+          <w:t xml:space="preserve"> reference by </w:t>
+        </w:r>
+        <w:proofErr w:type="spellStart"/>
+        <w:r>
+          <w:rPr>
+            <w:rStyle w:val="Hipervnculo"/>
+            <w:lang w:val="en-US"/>
+          </w:rPr>
+          <w:t>MapBox</w:t>
+        </w:r>
+        <w:proofErr w:type="spellEnd"/>
+      </w:hyperlink>
       <w:r>
         <w:rPr>
           <w:lang w:val="en-US"/>
@@ -256,7 +243,7 @@
                     </pic:cNvPicPr>
                   </pic:nvPicPr>
                   <pic:blipFill>
-                    <a:blip r:embed="rId5" cstate="print"/>
+                    <a:blip r:embed="rId6" cstate="print"/>
                     <a:srcRect/>
                     <a:stretch>
                       <a:fillRect/>
@@ -792,28 +779,15 @@
         </w:rPr>
         <w:t xml:space="preserve"> client, including free GIS tools like </w:t>
       </w:r>
-      <w:r>
-        <w:fldChar w:fldCharType="begin"/>
-      </w:r>
-      <w:r>
-        <w:rPr>
-          <w:lang w:val="en-US"/>
-        </w:rPr>
-        <w:instrText>HYPERLINK "http://www.qgis.org/"</w:instrText>
-      </w:r>
-      <w:r>
-        <w:fldChar w:fldCharType="separate"/>
-      </w:r>
-      <w:r>
-        <w:rPr>
-          <w:rStyle w:val="Hipervnculo"/>
-          <w:lang w:val="en-US"/>
-        </w:rPr>
-        <w:t>Quantum GIS</w:t>
-      </w:r>
-      <w:r>
-        <w:fldChar w:fldCharType="end"/>
-      </w:r>
+      <w:hyperlink r:id="rId7" w:history="1">
+        <w:r>
+          <w:rPr>
+            <w:rStyle w:val="Hipervnculo"/>
+            <w:lang w:val="en-US"/>
+          </w:rPr>
+          <w:t>Quantum GIS</w:t>
+        </w:r>
+      </w:hyperlink>
       <w:r>
         <w:rPr>
           <w:lang w:val="en-US"/>
@@ -981,7 +955,7 @@
                     </pic:cNvPicPr>
                   </pic:nvPicPr>
                   <pic:blipFill>
-                    <a:blip r:embed="rId6" cstate="print"/>
+                    <a:blip r:embed="rId8" cstate="print"/>
                     <a:srcRect/>
                     <a:stretch>
                       <a:fillRect/>
@@ -1231,7 +1205,7 @@
                     </pic:cNvPicPr>
                   </pic:nvPicPr>
                   <pic:blipFill>
-                    <a:blip r:embed="rId7" cstate="print"/>
+                    <a:blip r:embed="rId9" cstate="print"/>
                     <a:srcRect/>
                     <a:stretch>
                       <a:fillRect/>
@@ -1425,28 +1399,15 @@
         </w:rPr>
         <w:t xml:space="preserve"> But it can also be obtained from </w:t>
       </w:r>
-      <w:r>
-        <w:fldChar w:fldCharType="begin"/>
-      </w:r>
-      <w:r>
-        <w:rPr>
-          <w:lang w:val="en-US"/>
-        </w:rPr>
-        <w:instrText>HYPERLINK "http://spatialreference.org/"</w:instrText>
-      </w:r>
-      <w:r>
-        <w:fldChar w:fldCharType="separate"/>
-      </w:r>
-      <w:r>
-        <w:rPr>
-          <w:rStyle w:val="Hipervnculo"/>
-          <w:lang w:val="en-US"/>
-        </w:rPr>
-        <w:t>here</w:t>
-      </w:r>
-      <w:r>
-        <w:fldChar w:fldCharType="end"/>
-      </w:r>
+      <w:hyperlink r:id="rId10" w:history="1">
+        <w:r>
+          <w:rPr>
+            <w:rStyle w:val="Hipervnculo"/>
+            <w:lang w:val="en-US"/>
+          </w:rPr>
+          <w:t>here</w:t>
+        </w:r>
+      </w:hyperlink>
       <w:r>
         <w:rPr>
           <w:lang w:val="en-US"/>
@@ -1814,7 +1775,7 @@
                     </pic:cNvPicPr>
                   </pic:nvPicPr>
                   <pic:blipFill>
-                    <a:blip r:embed="rId8" cstate="print"/>
+                    <a:blip r:embed="rId11" cstate="print"/>
                     <a:srcRect/>
                     <a:stretch>
                       <a:fillRect/>
@@ -1842,6 +1803,28 @@
           </wp:inline>
         </w:drawing>
       </w:r>
+    </w:p>
+    <w:p>
+      <w:pPr>
+        <w:jc w:val="both"/>
+        <w:rPr>
+          <w:lang w:val="en-US"/>
+        </w:rPr>
+      </w:pPr>
+      <w:r>
+        <w:rPr>
+          <w:lang w:val="en-US"/>
+        </w:rPr>
+        <w:t>We could also add a Teaser: a piece of information that will appear when we hover with the mouse in a point. Or a Full: a piece of information that will appear when we click with the mouse in a point. Here we can show normal text, or specific information about the particular point.</w:t>
+      </w:r>
+    </w:p>
+    <w:p>
+      <w:pPr>
+        <w:jc w:val="both"/>
+        <w:rPr>
+          <w:lang w:val="en-US"/>
+        </w:rPr>
+      </w:pPr>
     </w:p>
     <w:p>
       <w:pPr>

</xml_diff>